<commit_message>
Complete assignment1. Add deliverables.
</commit_message>
<xml_diff>
--- a/assignment1/assignment1.docx
+++ b/assignment1/assignment1.docx
@@ -1276,8 +1276,6 @@
         </w:rPr>
         <w:t>Training example</w:t>
       </w:r>
-      <w:bookmarkStart w:id="0" w:name="_GoBack"/>
-      <w:bookmarkEnd w:id="0"/>
       <w:r>
         <w:rPr>
           <w:rFonts w:eastAsiaTheme="minorEastAsia"/>
@@ -2035,8 +2033,139 @@
       </w:r>
     </w:p>
     <w:p>
-      <w:r>
-        <w:t>TODO</w:t>
+      <w:pPr>
+        <w:rPr>
+          <w:rFonts w:eastAsiaTheme="minorEastAsia"/>
+        </w:rPr>
+      </w:pPr>
+      <w:r>
+        <w:t xml:space="preserve">Initial parameters </w:t>
+      </w:r>
+      <m:oMath>
+        <m:r>
+          <w:rPr>
+            <w:rFonts w:ascii="Cambria Math" w:hAnsi="Cambria Math"/>
+          </w:rPr>
+          <m:t>W</m:t>
+        </m:r>
+      </m:oMath>
+      <w:r>
+        <w:rPr>
+          <w:rFonts w:eastAsiaTheme="minorEastAsia"/>
+        </w:rPr>
+        <w:t xml:space="preserve"> and </w:t>
+      </w:r>
+      <m:oMath>
+        <m:r>
+          <w:rPr>
+            <w:rFonts w:ascii="Cambria Math" w:eastAsiaTheme="minorEastAsia" w:hAnsi="Cambria Math"/>
+          </w:rPr>
+          <m:t>b</m:t>
+        </m:r>
+      </m:oMath>
+      <w:r>
+        <w:rPr>
+          <w:rFonts w:eastAsiaTheme="minorEastAsia"/>
+        </w:rPr>
+        <w:t xml:space="preserve"> were chosen randomly. This is inspired by the way perceptrons initialize their weights. I don’t know if it’s a good idea for regression, though. I could probably have chosen something myself, such as zero. Anyway, I used a pseudo random number generator with the same seed for each run, so that I could get consistent results. The seed that I chose gave me the following initial parameters:</w:t>
+      </w:r>
+    </w:p>
+    <w:p>
+      <w:pPr>
+        <w:rPr>
+          <w:rFonts w:eastAsiaTheme="minorEastAsia"/>
+        </w:rPr>
+      </w:pPr>
+      <m:oMathPara>
+        <m:oMath>
+          <m:r>
+            <w:rPr>
+              <w:rFonts w:ascii="Cambria Math" w:hAnsi="Cambria Math"/>
+            </w:rPr>
+            <m:t>W</m:t>
+          </m:r>
+          <m:r>
+            <w:rPr>
+              <w:rFonts w:ascii="Cambria Math" w:hAnsi="Cambria Math"/>
+            </w:rPr>
+            <m:t xml:space="preserve"> = </m:t>
+          </m:r>
+          <m:d>
+            <m:dPr>
+              <m:begChr m:val="["/>
+              <m:endChr m:val="]"/>
+              <m:ctrlPr>
+                <w:rPr>
+                  <w:rFonts w:ascii="Cambria Math" w:hAnsi="Cambria Math"/>
+                  <w:i/>
+                </w:rPr>
+              </m:ctrlPr>
+            </m:dPr>
+            <m:e>
+              <m:r>
+                <w:rPr>
+                  <w:rFonts w:ascii="Cambria Math" w:hAnsi="Cambria Math"/>
+                </w:rPr>
+                <m:t>0.34743373</m:t>
+              </m:r>
+              <m:r>
+                <w:rPr>
+                  <w:rFonts w:ascii="Cambria Math" w:hAnsi="Cambria Math"/>
+                </w:rPr>
+                <m:t>69372327, 0.26377461897661403</m:t>
+              </m:r>
+            </m:e>
+          </m:d>
+        </m:oMath>
+      </m:oMathPara>
+    </w:p>
+    <w:p>
+      <w:pPr>
+        <w:rPr>
+          <w:rFonts w:eastAsiaTheme="minorEastAsia"/>
+        </w:rPr>
+      </w:pPr>
+      <m:oMathPara>
+        <m:oMath>
+          <m:r>
+            <w:rPr>
+              <w:rFonts w:ascii="Cambria Math" w:hAnsi="Cambria Math"/>
+            </w:rPr>
+            <w:lastRenderedPageBreak/>
+            <m:t>b = -0.365635755888</m:t>
+          </m:r>
+        </m:oMath>
+      </m:oMathPara>
+    </w:p>
+    <w:p>
+      <w:pPr>
+        <w:rPr>
+          <w:rFonts w:eastAsiaTheme="minorEastAsia"/>
+        </w:rPr>
+      </w:pPr>
+      <w:r>
+        <w:t xml:space="preserve">When it comes to the learning rate, I set that to </w:t>
+      </w:r>
+      <m:oMath>
+        <m:r>
+          <w:rPr>
+            <w:rFonts w:ascii="Cambria Math" w:hAnsi="Cambria Math"/>
+          </w:rPr>
+          <m:t>α=0.1</m:t>
+        </m:r>
+      </m:oMath>
+    </w:p>
+    <w:p>
+      <w:pPr>
+        <w:rPr>
+          <w:rFonts w:eastAsiaTheme="minorEastAsia"/>
+        </w:rPr>
+      </w:pPr>
+      <w:r>
+        <w:rPr>
+          <w:rFonts w:eastAsiaTheme="minorEastAsia"/>
+        </w:rPr>
+        <w:t>Finding a good learning rate is usually the result of experimentation. I tried 0.1 and 0.01 and both seemed to work well. At least those values are not too large. The error doesn’t bounce around or diverge.</w:t>
       </w:r>
     </w:p>
     <w:p>
@@ -2048,8 +2177,182 @@
       </w:r>
     </w:p>
     <w:p>
-      <w:r>
-        <w:t>TODO</w:t>
+      <w:pPr>
+        <w:shd w:val="clear" w:color="auto" w:fill="FFFFFF"/>
+        <w:spacing w:after="0" w:line="240" w:lineRule="auto"/>
+        <w:rPr>
+          <w:rFonts w:ascii="Courier New" w:eastAsia="Times New Roman" w:hAnsi="Courier New" w:cs="Courier New"/>
+          <w:color w:val="000000"/>
+          <w:sz w:val="20"/>
+          <w:szCs w:val="20"/>
+        </w:rPr>
+      </w:pPr>
+      <w:r>
+        <w:rPr>
+          <w:rFonts w:ascii="Courier New" w:eastAsia="Times New Roman" w:hAnsi="Courier New" w:cs="Courier New"/>
+          <w:color w:val="000000"/>
+          <w:sz w:val="20"/>
+          <w:szCs w:val="20"/>
+        </w:rPr>
+        <w:t>iteration 5</w:t>
+      </w:r>
+    </w:p>
+    <w:p>
+      <w:pPr>
+        <w:shd w:val="clear" w:color="auto" w:fill="FFFFFF"/>
+        <w:spacing w:after="0" w:line="240" w:lineRule="auto"/>
+        <w:rPr>
+          <w:rFonts w:ascii="Courier New" w:eastAsia="Times New Roman" w:hAnsi="Courier New" w:cs="Courier New"/>
+          <w:color w:val="000000"/>
+          <w:sz w:val="20"/>
+          <w:szCs w:val="20"/>
+        </w:rPr>
+      </w:pPr>
+      <w:r>
+        <w:rPr>
+          <w:rFonts w:ascii="Courier New" w:eastAsia="Times New Roman" w:hAnsi="Courier New" w:cs="Courier New"/>
+          <w:color w:val="000000"/>
+          <w:sz w:val="20"/>
+          <w:szCs w:val="20"/>
+        </w:rPr>
+        <w:t>error 0.0260137583933</w:t>
+      </w:r>
+    </w:p>
+    <w:p>
+      <w:pPr>
+        <w:shd w:val="clear" w:color="auto" w:fill="FFFFFF"/>
+        <w:spacing w:after="0" w:line="240" w:lineRule="auto"/>
+        <w:rPr>
+          <w:rFonts w:ascii="Courier New" w:eastAsia="Times New Roman" w:hAnsi="Courier New" w:cs="Courier New"/>
+          <w:color w:val="000000"/>
+          <w:sz w:val="20"/>
+          <w:szCs w:val="20"/>
+        </w:rPr>
+      </w:pPr>
+      <w:r>
+        <w:rPr>
+          <w:rFonts w:ascii="Courier New" w:eastAsia="Times New Roman" w:hAnsi="Courier New" w:cs="Courier New"/>
+          <w:color w:val="000000"/>
+          <w:sz w:val="20"/>
+          <w:szCs w:val="20"/>
+        </w:rPr>
+        <w:t>weights [0.5175476446878424, 0.44423970205321933]</w:t>
+      </w:r>
+    </w:p>
+    <w:p>
+      <w:pPr>
+        <w:shd w:val="clear" w:color="auto" w:fill="FFFFFF"/>
+        <w:spacing w:after="0" w:line="240" w:lineRule="auto"/>
+        <w:rPr>
+          <w:rFonts w:ascii="Courier New" w:eastAsia="Times New Roman" w:hAnsi="Courier New" w:cs="Courier New"/>
+          <w:color w:val="000000"/>
+          <w:sz w:val="20"/>
+          <w:szCs w:val="20"/>
+        </w:rPr>
+      </w:pPr>
+      <w:r>
+        <w:rPr>
+          <w:rFonts w:ascii="Courier New" w:eastAsia="Times New Roman" w:hAnsi="Courier New" w:cs="Courier New"/>
+          <w:color w:val="000000"/>
+          <w:sz w:val="20"/>
+          <w:szCs w:val="20"/>
+        </w:rPr>
+        <w:t>bias -0.0434621272073</w:t>
+      </w:r>
+    </w:p>
+    <w:p>
+      <w:pPr>
+        <w:shd w:val="clear" w:color="auto" w:fill="FFFFFF"/>
+        <w:spacing w:after="0" w:line="240" w:lineRule="auto"/>
+        <w:rPr>
+          <w:rFonts w:ascii="Courier New" w:eastAsia="Times New Roman" w:hAnsi="Courier New" w:cs="Courier New"/>
+          <w:color w:val="000000"/>
+          <w:sz w:val="20"/>
+          <w:szCs w:val="20"/>
+        </w:rPr>
+      </w:pPr>
+    </w:p>
+    <w:p>
+      <w:pPr>
+        <w:shd w:val="clear" w:color="auto" w:fill="FFFFFF"/>
+        <w:spacing w:after="0" w:line="240" w:lineRule="auto"/>
+        <w:rPr>
+          <w:rFonts w:ascii="Courier New" w:eastAsia="Times New Roman" w:hAnsi="Courier New" w:cs="Courier New"/>
+          <w:color w:val="000000"/>
+          <w:sz w:val="20"/>
+          <w:szCs w:val="20"/>
+        </w:rPr>
+      </w:pPr>
+      <w:r>
+        <w:rPr>
+          <w:rFonts w:ascii="Courier New" w:eastAsia="Times New Roman" w:hAnsi="Courier New" w:cs="Courier New"/>
+          <w:color w:val="000000"/>
+          <w:sz w:val="20"/>
+          <w:szCs w:val="20"/>
+        </w:rPr>
+        <w:t>iteration 10</w:t>
+      </w:r>
+    </w:p>
+    <w:p>
+      <w:pPr>
+        <w:shd w:val="clear" w:color="auto" w:fill="FFFFFF"/>
+        <w:spacing w:after="0" w:line="240" w:lineRule="auto"/>
+        <w:rPr>
+          <w:rFonts w:ascii="Courier New" w:eastAsia="Times New Roman" w:hAnsi="Courier New" w:cs="Courier New"/>
+          <w:color w:val="000000"/>
+          <w:sz w:val="20"/>
+          <w:szCs w:val="20"/>
+        </w:rPr>
+      </w:pPr>
+      <w:r>
+        <w:rPr>
+          <w:rFonts w:ascii="Courier New" w:eastAsia="Times New Roman" w:hAnsi="Courier New" w:cs="Courier New"/>
+          <w:color w:val="000000"/>
+          <w:sz w:val="20"/>
+          <w:szCs w:val="20"/>
+        </w:rPr>
+        <w:t>error 0.00930076885845</w:t>
+      </w:r>
+    </w:p>
+    <w:p>
+      <w:pPr>
+        <w:shd w:val="clear" w:color="auto" w:fill="FFFFFF"/>
+        <w:spacing w:after="0" w:line="240" w:lineRule="auto"/>
+        <w:rPr>
+          <w:rFonts w:ascii="Courier New" w:eastAsia="Times New Roman" w:hAnsi="Courier New" w:cs="Courier New"/>
+          <w:color w:val="000000"/>
+          <w:sz w:val="20"/>
+          <w:szCs w:val="20"/>
+        </w:rPr>
+      </w:pPr>
+      <w:r>
+        <w:rPr>
+          <w:rFonts w:ascii="Courier New" w:eastAsia="Times New Roman" w:hAnsi="Courier New" w:cs="Courier New"/>
+          <w:color w:val="000000"/>
+          <w:sz w:val="20"/>
+          <w:szCs w:val="20"/>
+        </w:rPr>
+        <w:t>weights [0.5387148032624871, 0.4738321103624364]</w:t>
+      </w:r>
+    </w:p>
+    <w:p>
+      <w:pPr>
+        <w:shd w:val="clear" w:color="auto" w:fill="FFFFFF"/>
+        <w:spacing w:after="0" w:line="240" w:lineRule="auto"/>
+        <w:rPr>
+          <w:rFonts w:ascii="Times New Roman" w:eastAsia="Times New Roman" w:hAnsi="Times New Roman" w:cs="Times New Roman"/>
+          <w:sz w:val="24"/>
+          <w:szCs w:val="24"/>
+        </w:rPr>
+      </w:pPr>
+      <w:r>
+        <w:rPr>
+          <w:rFonts w:ascii="Courier New" w:eastAsia="Times New Roman" w:hAnsi="Courier New" w:cs="Courier New"/>
+          <w:color w:val="000000"/>
+          <w:sz w:val="20"/>
+          <w:szCs w:val="20"/>
+        </w:rPr>
+        <w:t>bias 0.00485243408428</w:t>
       </w:r>
     </w:p>
     <w:p>
@@ -2057,14 +2360,394 @@
         <w:pStyle w:val="Heading3"/>
       </w:pPr>
       <w:r>
-        <w:lastRenderedPageBreak/>
         <w:t>c)</w:t>
       </w:r>
     </w:p>
     <w:p>
       <w:r>
-        <w:t>TODO</w:t>
-      </w:r>
+        <w:t>After 100 iterations, I ended up with the following result:</w:t>
+      </w:r>
+    </w:p>
+    <w:p>
+      <w:pPr>
+        <w:shd w:val="clear" w:color="auto" w:fill="FFFFFF"/>
+        <w:spacing w:after="0" w:line="240" w:lineRule="auto"/>
+        <w:rPr>
+          <w:rFonts w:ascii="Courier New" w:eastAsia="Times New Roman" w:hAnsi="Courier New" w:cs="Courier New"/>
+          <w:color w:val="000000"/>
+          <w:sz w:val="20"/>
+          <w:szCs w:val="20"/>
+        </w:rPr>
+      </w:pPr>
+      <w:r>
+        <w:rPr>
+          <w:rFonts w:ascii="Courier New" w:eastAsia="Times New Roman" w:hAnsi="Courier New" w:cs="Courier New"/>
+          <w:color w:val="000000"/>
+          <w:sz w:val="20"/>
+          <w:szCs w:val="20"/>
+        </w:rPr>
+        <w:t>iteration 100</w:t>
+      </w:r>
+    </w:p>
+    <w:p>
+      <w:pPr>
+        <w:shd w:val="clear" w:color="auto" w:fill="FFFFFF"/>
+        <w:spacing w:after="0" w:line="240" w:lineRule="auto"/>
+        <w:rPr>
+          <w:rFonts w:ascii="Courier New" w:eastAsia="Times New Roman" w:hAnsi="Courier New" w:cs="Courier New"/>
+          <w:color w:val="000000"/>
+          <w:sz w:val="20"/>
+          <w:szCs w:val="20"/>
+        </w:rPr>
+      </w:pPr>
+      <w:r>
+        <w:rPr>
+          <w:rFonts w:ascii="Courier New" w:eastAsia="Times New Roman" w:hAnsi="Courier New" w:cs="Courier New"/>
+          <w:color w:val="000000"/>
+          <w:sz w:val="20"/>
+          <w:szCs w:val="20"/>
+        </w:rPr>
+        <w:t>error 0.00824354704877</w:t>
+      </w:r>
+    </w:p>
+    <w:p>
+      <w:pPr>
+        <w:shd w:val="clear" w:color="auto" w:fill="FFFFFF"/>
+        <w:spacing w:after="0" w:line="240" w:lineRule="auto"/>
+        <w:rPr>
+          <w:rFonts w:ascii="Courier New" w:eastAsia="Times New Roman" w:hAnsi="Courier New" w:cs="Courier New"/>
+          <w:color w:val="000000"/>
+          <w:sz w:val="20"/>
+          <w:szCs w:val="20"/>
+        </w:rPr>
+      </w:pPr>
+      <w:r>
+        <w:rPr>
+          <w:rFonts w:ascii="Courier New" w:eastAsia="Times New Roman" w:hAnsi="Courier New" w:cs="Courier New"/>
+          <w:color w:val="000000"/>
+          <w:sz w:val="20"/>
+          <w:szCs w:val="20"/>
+        </w:rPr>
+        <w:t>weights [0.4802298601988901, 0.5208430670297846]</w:t>
+      </w:r>
+    </w:p>
+    <w:p>
+      <w:pPr>
+        <w:shd w:val="clear" w:color="auto" w:fill="FFFFFF"/>
+        <w:spacing w:after="0" w:line="240" w:lineRule="auto"/>
+        <w:rPr>
+          <w:rFonts w:ascii="Courier New" w:eastAsia="Times New Roman" w:hAnsi="Courier New" w:cs="Courier New"/>
+          <w:color w:val="000000"/>
+          <w:sz w:val="20"/>
+          <w:szCs w:val="20"/>
+        </w:rPr>
+      </w:pPr>
+      <w:r>
+        <w:rPr>
+          <w:rFonts w:ascii="Courier New" w:eastAsia="Times New Roman" w:hAnsi="Courier New" w:cs="Courier New"/>
+          <w:color w:val="000000"/>
+          <w:sz w:val="20"/>
+          <w:szCs w:val="20"/>
+        </w:rPr>
+        <w:t>bias 0.0240532931613</w:t>
+      </w:r>
+    </w:p>
+    <w:p/>
+    <w:p>
+      <w:r>
+        <w:t>The values are not very different from iteration 10, so they have</w:t>
+      </w:r>
+      <w:r>
+        <w:t xml:space="preserve"> pretty much</w:t>
+      </w:r>
+      <w:r>
+        <w:t xml:space="preserve"> converged.</w:t>
+      </w:r>
+      <w:r>
+        <w:t xml:space="preserve"> Indeed, a loss function plot also illustrates that fact:</w:t>
+      </w:r>
+    </w:p>
+    <w:p>
+      <w:r>
+        <w:rPr>
+          <w:noProof/>
+        </w:rPr>
+        <w:drawing>
+          <wp:inline distT="0" distB="0" distL="0" distR="0" wp14:anchorId="7C496E6A" wp14:editId="04DF954C">
+            <wp:extent cx="4572000" cy="2743200"/>
+            <wp:effectExtent l="0" t="0" r="0" b="0"/>
+            <wp:docPr id="3" name="Chart 3"/>
+            <wp:cNvGraphicFramePr/>
+            <a:graphic xmlns:a="http://schemas.openxmlformats.org/drawingml/2006/main">
+              <a:graphicData uri="http://schemas.openxmlformats.org/drawingml/2006/chart">
+                <c:chart xmlns:c="http://schemas.openxmlformats.org/drawingml/2006/chart" xmlns:r="http://schemas.openxmlformats.org/officeDocument/2006/relationships" r:id="rId7"/>
+              </a:graphicData>
+            </a:graphic>
+          </wp:inline>
+        </w:drawing>
+      </w:r>
+    </w:p>
+    <w:p>
+      <w:pPr>
+        <w:rPr>
+          <w:rFonts w:eastAsiaTheme="minorEastAsia"/>
+        </w:rPr>
+      </w:pPr>
+      <w:r>
+        <w:t>Finally, the function that I ended up with is:</w:t>
+      </w:r>
+      <w:bookmarkStart w:id="0" w:name="_GoBack"/>
+      <w:bookmarkEnd w:id="0"/>
+    </w:p>
+    <w:p>
+      <m:oMathPara>
+        <m:oMath>
+          <m:sSub>
+            <m:sSubPr>
+              <m:ctrlPr>
+                <w:rPr>
+                  <w:rFonts w:ascii="Cambria Math" w:hAnsi="Cambria Math"/>
+                  <w:i/>
+                </w:rPr>
+              </m:ctrlPr>
+            </m:sSubPr>
+            <m:e>
+              <m:r>
+                <w:rPr>
+                  <w:rFonts w:ascii="Cambria Math" w:hAnsi="Cambria Math"/>
+                </w:rPr>
+                <m:t>f</m:t>
+              </m:r>
+            </m:e>
+            <m:sub>
+              <m:r>
+                <w:rPr>
+                  <w:rFonts w:ascii="Cambria Math" w:hAnsi="Cambria Math"/>
+                </w:rPr>
+                <m:t>W,b</m:t>
+              </m:r>
+            </m:sub>
+          </m:sSub>
+          <m:d>
+            <m:dPr>
+              <m:ctrlPr>
+                <w:rPr>
+                  <w:rFonts w:ascii="Cambria Math" w:eastAsiaTheme="minorEastAsia" w:hAnsi="Cambria Math"/>
+                  <w:i/>
+                </w:rPr>
+              </m:ctrlPr>
+            </m:dPr>
+            <m:e>
+              <m:sSub>
+                <m:sSubPr>
+                  <m:ctrlPr>
+                    <w:rPr>
+                      <w:rFonts w:ascii="Cambria Math" w:eastAsiaTheme="minorEastAsia" w:hAnsi="Cambria Math"/>
+                      <w:i/>
+                    </w:rPr>
+                  </m:ctrlPr>
+                </m:sSubPr>
+                <m:e>
+                  <m:r>
+                    <w:rPr>
+                      <w:rFonts w:ascii="Cambria Math" w:eastAsiaTheme="minorEastAsia" w:hAnsi="Cambria Math"/>
+                    </w:rPr>
+                    <m:t>x</m:t>
+                  </m:r>
+                </m:e>
+                <m:sub>
+                  <m:r>
+                    <w:rPr>
+                      <w:rFonts w:ascii="Cambria Math" w:eastAsiaTheme="minorEastAsia" w:hAnsi="Cambria Math"/>
+                    </w:rPr>
+                    <m:t>i</m:t>
+                  </m:r>
+                </m:sub>
+              </m:sSub>
+            </m:e>
+          </m:d>
+          <m:r>
+            <w:rPr>
+              <w:rFonts w:ascii="Cambria Math" w:eastAsiaTheme="minorEastAsia" w:hAnsi="Cambria Math"/>
+            </w:rPr>
+            <m:t>=</m:t>
+          </m:r>
+          <m:r>
+            <m:rPr>
+              <m:sty m:val="p"/>
+            </m:rPr>
+            <w:rPr>
+              <w:rFonts w:ascii="Cambria Math" w:eastAsia="Times New Roman" w:hAnsi="Cambria Math" w:cs="Courier New"/>
+              <w:color w:val="000000"/>
+              <w:sz w:val="20"/>
+              <w:szCs w:val="20"/>
+            </w:rPr>
+            <m:t>0.0240532931613</m:t>
+          </m:r>
+          <m:r>
+            <m:rPr>
+              <m:sty m:val="p"/>
+            </m:rPr>
+            <w:rPr>
+              <w:rFonts w:ascii="Cambria Math" w:eastAsia="Times New Roman" w:hAnsi="Courier New" w:cs="Courier New"/>
+              <w:color w:val="000000"/>
+              <w:sz w:val="20"/>
+              <w:szCs w:val="20"/>
+            </w:rPr>
+            <m:t>+</m:t>
+          </m:r>
+          <m:r>
+            <m:rPr>
+              <m:sty m:val="p"/>
+            </m:rPr>
+            <w:rPr>
+              <w:rFonts w:ascii="Cambria Math" w:eastAsia="Times New Roman" w:hAnsi="Cambria Math" w:cs="Courier New"/>
+              <w:color w:val="000000"/>
+              <w:sz w:val="20"/>
+              <w:szCs w:val="20"/>
+            </w:rPr>
+            <m:t>0.4802298601988901</m:t>
+          </m:r>
+          <m:r>
+            <m:rPr>
+              <m:sty m:val="p"/>
+            </m:rPr>
+            <w:rPr>
+              <w:rFonts w:ascii="Cambria Math" w:eastAsia="Times New Roman" w:hAnsi="Cambria Math" w:cs="Cambria Math"/>
+              <w:color w:val="000000"/>
+              <w:sz w:val="20"/>
+              <w:szCs w:val="20"/>
+            </w:rPr>
+            <m:t>*</m:t>
+          </m:r>
+          <m:sSub>
+            <m:sSubPr>
+              <m:ctrlPr>
+                <w:rPr>
+                  <w:rFonts w:ascii="Cambria Math" w:eastAsia="Times New Roman" w:hAnsi="Courier New" w:cs="Courier New"/>
+                  <w:color w:val="000000"/>
+                  <w:sz w:val="20"/>
+                  <w:szCs w:val="20"/>
+                </w:rPr>
+              </m:ctrlPr>
+            </m:sSubPr>
+            <m:e>
+              <m:r>
+                <m:rPr>
+                  <m:sty m:val="p"/>
+                </m:rPr>
+                <w:rPr>
+                  <w:rFonts w:ascii="Cambria Math" w:eastAsia="Times New Roman" w:hAnsi="Courier New" w:cs="Courier New"/>
+                  <w:color w:val="000000"/>
+                  <w:sz w:val="20"/>
+                  <w:szCs w:val="20"/>
+                </w:rPr>
+                <m:t>x</m:t>
+              </m:r>
+              <m:ctrlPr>
+                <w:rPr>
+                  <w:rFonts w:ascii="Cambria Math" w:eastAsia="Times New Roman" w:hAnsi="Cambria Math" w:cs="Cambria Math"/>
+                  <w:color w:val="000000"/>
+                  <w:sz w:val="20"/>
+                  <w:szCs w:val="20"/>
+                </w:rPr>
+              </m:ctrlPr>
+            </m:e>
+            <m:sub>
+              <m:r>
+                <m:rPr>
+                  <m:sty m:val="p"/>
+                </m:rPr>
+                <w:rPr>
+                  <w:rFonts w:ascii="Cambria Math" w:eastAsia="Times New Roman" w:hAnsi="Courier New" w:cs="Courier New"/>
+                  <w:color w:val="000000"/>
+                  <w:sz w:val="20"/>
+                  <w:szCs w:val="20"/>
+                </w:rPr>
+                <m:t>i,1</m:t>
+              </m:r>
+            </m:sub>
+          </m:sSub>
+          <m:r>
+            <w:rPr>
+              <w:rFonts w:ascii="Cambria Math" w:eastAsia="Times New Roman" w:hAnsi="Cambria Math" w:cs="Courier New"/>
+            </w:rPr>
+            <m:t>+</m:t>
+          </m:r>
+          <m:r>
+            <m:rPr>
+              <m:sty m:val="p"/>
+            </m:rPr>
+            <w:rPr>
+              <w:rFonts w:ascii="Cambria Math" w:eastAsia="Times New Roman" w:hAnsi="Cambria Math" w:cs="Courier New"/>
+              <w:color w:val="000000"/>
+              <w:sz w:val="20"/>
+              <w:szCs w:val="20"/>
+            </w:rPr>
+            <m:t>0.5208430670297846</m:t>
+          </m:r>
+          <m:r>
+            <m:rPr>
+              <m:sty m:val="p"/>
+            </m:rPr>
+            <w:rPr>
+              <w:rFonts w:ascii="Cambria Math" w:eastAsia="Times New Roman" w:hAnsi="Cambria Math" w:cs="Cambria Math"/>
+              <w:color w:val="000000"/>
+              <w:sz w:val="20"/>
+              <w:szCs w:val="20"/>
+            </w:rPr>
+            <m:t>*</m:t>
+          </m:r>
+          <m:sSub>
+            <m:sSubPr>
+              <m:ctrlPr>
+                <w:rPr>
+                  <w:rFonts w:ascii="Cambria Math" w:eastAsia="Times New Roman" w:hAnsi="Courier New" w:cs="Courier New"/>
+                  <w:color w:val="000000"/>
+                  <w:sz w:val="20"/>
+                  <w:szCs w:val="20"/>
+                </w:rPr>
+              </m:ctrlPr>
+            </m:sSubPr>
+            <m:e>
+              <m:r>
+                <m:rPr>
+                  <m:sty m:val="p"/>
+                </m:rPr>
+                <w:rPr>
+                  <w:rFonts w:ascii="Cambria Math" w:eastAsia="Times New Roman" w:hAnsi="Courier New" w:cs="Courier New"/>
+                  <w:color w:val="000000"/>
+                  <w:sz w:val="20"/>
+                  <w:szCs w:val="20"/>
+                </w:rPr>
+                <m:t>x</m:t>
+              </m:r>
+              <m:ctrlPr>
+                <w:rPr>
+                  <w:rFonts w:ascii="Cambria Math" w:eastAsia="Times New Roman" w:hAnsi="Cambria Math" w:cs="Cambria Math"/>
+                  <w:color w:val="000000"/>
+                  <w:sz w:val="20"/>
+                  <w:szCs w:val="20"/>
+                </w:rPr>
+              </m:ctrlPr>
+            </m:e>
+            <m:sub>
+              <m:r>
+                <m:rPr>
+                  <m:sty m:val="p"/>
+                </m:rPr>
+                <w:rPr>
+                  <w:rFonts w:ascii="Cambria Math" w:eastAsia="Times New Roman" w:hAnsi="Courier New" w:cs="Courier New"/>
+                  <w:color w:val="000000"/>
+                  <w:sz w:val="20"/>
+                  <w:szCs w:val="20"/>
+                </w:rPr>
+                <m:t>i,2</m:t>
+              </m:r>
+            </m:sub>
+          </m:sSub>
+        </m:oMath>
+      </m:oMathPara>
     </w:p>
     <w:sectPr>
       <w:pgSz w:w="12240" w:h="15840"/>
@@ -2781,7 +3464,1148 @@
       </w:tblBorders>
     </w:tblPr>
   </w:style>
+  <w:style w:type="character" w:customStyle="1" w:styleId="sc0">
+    <w:name w:val="sc0"/>
+    <w:basedOn w:val="DefaultParagraphFont"/>
+    <w:rsid w:val="0039774A"/>
+    <w:rPr>
+      <w:rFonts w:ascii="Courier New" w:hAnsi="Courier New" w:cs="Courier New" w:hint="default"/>
+      <w:color w:val="000000"/>
+      <w:sz w:val="20"/>
+      <w:szCs w:val="20"/>
+    </w:rPr>
+  </w:style>
 </w:styles>
+</file>
+
+<file path=word/charts/chart1.xml><?xml version="1.0" encoding="utf-8"?>
+<c:chartSpace xmlns:c="http://schemas.openxmlformats.org/drawingml/2006/chart" xmlns:a="http://schemas.openxmlformats.org/drawingml/2006/main" xmlns:r="http://schemas.openxmlformats.org/officeDocument/2006/relationships" xmlns:c16r2="http://schemas.microsoft.com/office/drawing/2015/06/chart">
+  <c:date1904 val="0"/>
+  <c:lang val="en-US"/>
+  <c:roundedCorners val="0"/>
+  <mc:AlternateContent xmlns:mc="http://schemas.openxmlformats.org/markup-compatibility/2006">
+    <mc:Choice xmlns:c14="http://schemas.microsoft.com/office/drawing/2007/8/2/chart" Requires="c14">
+      <c14:style val="102"/>
+    </mc:Choice>
+    <mc:Fallback>
+      <c:style val="2"/>
+    </mc:Fallback>
+  </mc:AlternateContent>
+  <c:chart>
+    <c:title>
+      <c:tx>
+        <c:rich>
+          <a:bodyPr rot="0" spcFirstLastPara="1" vertOverflow="ellipsis" vert="horz" wrap="square" anchor="ctr" anchorCtr="1"/>
+          <a:lstStyle/>
+          <a:p>
+            <a:pPr>
+              <a:defRPr sz="1400" b="0" i="0" u="none" strike="noStrike" kern="1200" spc="0" baseline="0">
+                <a:solidFill>
+                  <a:schemeClr val="tx1">
+                    <a:lumMod val="65000"/>
+                    <a:lumOff val="35000"/>
+                  </a:schemeClr>
+                </a:solidFill>
+                <a:latin typeface="+mn-lt"/>
+                <a:ea typeface="+mn-ea"/>
+                <a:cs typeface="+mn-cs"/>
+              </a:defRPr>
+            </a:pPr>
+            <a:r>
+              <a:rPr lang="en-US"/>
+              <a:t>Loss</a:t>
+            </a:r>
+            <a:r>
+              <a:rPr lang="en-US" baseline="0"/>
+              <a:t> function over the course of optimization</a:t>
+            </a:r>
+            <a:endParaRPr lang="en-US"/>
+          </a:p>
+        </c:rich>
+      </c:tx>
+      <c:layout/>
+      <c:overlay val="0"/>
+      <c:spPr>
+        <a:noFill/>
+        <a:ln>
+          <a:noFill/>
+        </a:ln>
+        <a:effectLst/>
+      </c:spPr>
+      <c:txPr>
+        <a:bodyPr rot="0" spcFirstLastPara="1" vertOverflow="ellipsis" vert="horz" wrap="square" anchor="ctr" anchorCtr="1"/>
+        <a:lstStyle/>
+        <a:p>
+          <a:pPr>
+            <a:defRPr sz="1400" b="0" i="0" u="none" strike="noStrike" kern="1200" spc="0" baseline="0">
+              <a:solidFill>
+                <a:schemeClr val="tx1">
+                  <a:lumMod val="65000"/>
+                  <a:lumOff val="35000"/>
+                </a:schemeClr>
+              </a:solidFill>
+              <a:latin typeface="+mn-lt"/>
+              <a:ea typeface="+mn-ea"/>
+              <a:cs typeface="+mn-cs"/>
+            </a:defRPr>
+          </a:pPr>
+          <a:endParaRPr lang="en-US"/>
+        </a:p>
+      </c:txPr>
+    </c:title>
+    <c:autoTitleDeleted val="0"/>
+    <c:plotArea>
+      <c:layout/>
+      <c:lineChart>
+        <c:grouping val="standard"/>
+        <c:varyColors val="0"/>
+        <c:ser>
+          <c:idx val="0"/>
+          <c:order val="0"/>
+          <c:spPr>
+            <a:ln w="28575" cap="rnd">
+              <a:solidFill>
+                <a:schemeClr val="accent1"/>
+              </a:solidFill>
+              <a:round/>
+            </a:ln>
+            <a:effectLst/>
+          </c:spPr>
+          <c:marker>
+            <c:symbol val="none"/>
+          </c:marker>
+          <c:val>
+            <c:numRef>
+              <c:f>Sheet1!$A$1:$A$100</c:f>
+              <c:numCache>
+                <c:formatCode>General</c:formatCode>
+                <c:ptCount val="100"/>
+                <c:pt idx="0">
+                  <c:v>0.37055578826399999</c:v>
+                </c:pt>
+                <c:pt idx="1">
+                  <c:v>0.17742383604299999</c:v>
+                </c:pt>
+                <c:pt idx="2">
+                  <c:v>8.7457300968400001E-2</c:v>
+                </c:pt>
+                <c:pt idx="3">
+                  <c:v>4.5544126640600001E-2</c:v>
+                </c:pt>
+                <c:pt idx="4">
+                  <c:v>2.6013758393300002E-2</c:v>
+                </c:pt>
+                <c:pt idx="5">
+                  <c:v>1.6909149686700001E-2</c:v>
+                </c:pt>
+                <c:pt idx="6">
+                  <c:v>1.26608461353E-2</c:v>
+                </c:pt>
+                <c:pt idx="7">
+                  <c:v>1.06746592971E-2</c:v>
+                </c:pt>
+                <c:pt idx="8">
+                  <c:v>9.7422449256800003E-3</c:v>
+                </c:pt>
+                <c:pt idx="9">
+                  <c:v>9.3007688584499995E-3</c:v>
+                </c:pt>
+                <c:pt idx="10">
+                  <c:v>9.08806802248E-3</c:v>
+                </c:pt>
+                <c:pt idx="11">
+                  <c:v>8.9820284528199998E-3</c:v>
+                </c:pt>
+                <c:pt idx="12">
+                  <c:v>8.9257694466300004E-3</c:v>
+                </c:pt>
+                <c:pt idx="13">
+                  <c:v>8.8927952145100003E-3</c:v>
+                </c:pt>
+                <c:pt idx="14">
+                  <c:v>8.8707629258800002E-3</c:v>
+                </c:pt>
+                <c:pt idx="15">
+                  <c:v>8.8539220535100004E-3</c:v>
+                </c:pt>
+                <c:pt idx="16">
+                  <c:v>8.83959270814E-3</c:v>
+                </c:pt>
+                <c:pt idx="17">
+                  <c:v>8.8265252874999995E-3</c:v>
+                </c:pt>
+                <c:pt idx="18">
+                  <c:v>8.8141364196799993E-3</c:v>
+                </c:pt>
+                <c:pt idx="19">
+                  <c:v>8.8021530742099993E-3</c:v>
+                </c:pt>
+                <c:pt idx="20">
+                  <c:v>8.7904467928199993E-3</c:v>
+                </c:pt>
+                <c:pt idx="21">
+                  <c:v>8.7789564758499992E-3</c:v>
+                </c:pt>
+                <c:pt idx="22">
+                  <c:v>8.7676524167600006E-3</c:v>
+                </c:pt>
+                <c:pt idx="23">
+                  <c:v>8.7565195495500001E-3</c:v>
+                </c:pt>
+                <c:pt idx="24">
+                  <c:v>8.7455496453599998E-3</c:v>
+                </c:pt>
+                <c:pt idx="25">
+                  <c:v>8.7347376774899992E-3</c:v>
+                </c:pt>
+                <c:pt idx="26">
+                  <c:v>8.7240801279899992E-3</c:v>
+                </c:pt>
+                <c:pt idx="27">
+                  <c:v>8.7135741986499992E-3</c:v>
+                </c:pt>
+                <c:pt idx="28">
+                  <c:v>8.7032174432500001E-3</c:v>
+                </c:pt>
+                <c:pt idx="29">
+                  <c:v>8.6930075960099992E-3</c:v>
+                </c:pt>
+                <c:pt idx="30">
+                  <c:v>8.6829424914799998E-3</c:v>
+                </c:pt>
+                <c:pt idx="31">
+                  <c:v>8.6730200269100003E-3</c:v>
+                </c:pt>
+                <c:pt idx="32">
+                  <c:v>8.6632381446099995E-3</c:v>
+                </c:pt>
+                <c:pt idx="33">
+                  <c:v>8.6535948233699995E-3</c:v>
+                </c:pt>
+                <c:pt idx="34">
+                  <c:v>8.6440880743699992E-3</c:v>
+                </c:pt>
+                <c:pt idx="35">
+                  <c:v>8.6347159389399998E-3</c:v>
+                </c:pt>
+                <c:pt idx="36">
+                  <c:v>8.6254764873799992E-3</c:v>
+                </c:pt>
+                <c:pt idx="37">
+                  <c:v>8.61636781814E-3</c:v>
+                </c:pt>
+                <c:pt idx="38">
+                  <c:v>8.6073880572500004E-3</c:v>
+                </c:pt>
+                <c:pt idx="39">
+                  <c:v>8.5985353578800008E-3</c:v>
+                </c:pt>
+                <c:pt idx="40">
+                  <c:v>8.5898078998100005E-3</c:v>
+                </c:pt>
+                <c:pt idx="41">
+                  <c:v>8.5812038891599999E-3</c:v>
+                </c:pt>
+                <c:pt idx="42">
+                  <c:v>8.5727215578799993E-3</c:v>
+                </c:pt>
+                <c:pt idx="43">
+                  <c:v>8.5643591634500006E-3</c:v>
+                </c:pt>
+                <c:pt idx="44">
+                  <c:v>8.5561149884700004E-3</c:v>
+                </c:pt>
+                <c:pt idx="45">
+                  <c:v>8.5479873403300002E-3</c:v>
+                </c:pt>
+                <c:pt idx="46">
+                  <c:v>8.5399745507800003E-3</c:v>
+                </c:pt>
+                <c:pt idx="47">
+                  <c:v>8.5320749756899999E-3</c:v>
+                </c:pt>
+                <c:pt idx="48">
+                  <c:v>8.5242869945800007E-3</c:v>
+                </c:pt>
+                <c:pt idx="49">
+                  <c:v>8.5166090103800003E-3</c:v>
+                </c:pt>
+                <c:pt idx="50">
+                  <c:v>8.5090394489999999E-3</c:v>
+                </c:pt>
+                <c:pt idx="51">
+                  <c:v>8.5015767590800005E-3</c:v>
+                </c:pt>
+                <c:pt idx="52">
+                  <c:v>8.4942194115999996E-3</c:v>
+                </c:pt>
+                <c:pt idx="53">
+                  <c:v>8.4869658995999995E-3</c:v>
+                </c:pt>
+                <c:pt idx="54">
+                  <c:v>8.47981473782E-3</c:v>
+                </c:pt>
+                <c:pt idx="55">
+                  <c:v>8.4727644624200005E-3</c:v>
+                </c:pt>
+                <c:pt idx="56">
+                  <c:v>8.4658136306600008E-3</c:v>
+                </c:pt>
+                <c:pt idx="57">
+                  <c:v>8.4589608205700006E-3</c:v>
+                </c:pt>
+                <c:pt idx="58">
+                  <c:v>8.4522046306899998E-3</c:v>
+                </c:pt>
+                <c:pt idx="59">
+                  <c:v>8.4455436797499991E-3</c:v>
+                </c:pt>
+                <c:pt idx="60">
+                  <c:v>8.4389766063800008E-3</c:v>
+                </c:pt>
+                <c:pt idx="61">
+                  <c:v>8.4325020688300004E-3</c:v>
+                </c:pt>
+                <c:pt idx="62">
+                  <c:v>8.4261187446600001E-3</c:v>
+                </c:pt>
+                <c:pt idx="63">
+                  <c:v>8.4198253305100001E-3</c:v>
+                </c:pt>
+                <c:pt idx="64">
+                  <c:v>8.4136205417700005E-3</c:v>
+                </c:pt>
+                <c:pt idx="65">
+                  <c:v>8.4075031123299997E-3</c:v>
+                </c:pt>
+                <c:pt idx="66">
+                  <c:v>8.4014717943499996E-3</c:v>
+                </c:pt>
+                <c:pt idx="67">
+                  <c:v>8.3955253579200001E-3</c:v>
+                </c:pt>
+                <c:pt idx="68">
+                  <c:v>8.3896625908600007E-3</c:v>
+                </c:pt>
+                <c:pt idx="69">
+                  <c:v>8.3838822984499996E-3</c:v>
+                </c:pt>
+                <c:pt idx="70">
+                  <c:v>8.3781833031700004E-3</c:v>
+                </c:pt>
+                <c:pt idx="71">
+                  <c:v>8.3725644444399994E-3</c:v>
+                </c:pt>
+                <c:pt idx="72">
+                  <c:v>8.3670245784099994E-3</c:v>
+                </c:pt>
+                <c:pt idx="73">
+                  <c:v>8.3615625776699998E-3</c:v>
+                </c:pt>
+                <c:pt idx="74">
+                  <c:v>8.3561773310700006E-3</c:v>
+                </c:pt>
+                <c:pt idx="75">
+                  <c:v>8.3508677434299995E-3</c:v>
+                </c:pt>
+                <c:pt idx="76">
+                  <c:v>8.3456327353399994E-3</c:v>
+                </c:pt>
+                <c:pt idx="77">
+                  <c:v>8.3404712429299994E-3</c:v>
+                </c:pt>
+                <c:pt idx="78">
+                  <c:v>8.3353822176400003E-3</c:v>
+                </c:pt>
+                <c:pt idx="79">
+                  <c:v>8.3303646259800003E-3</c:v>
+                </c:pt>
+                <c:pt idx="80">
+                  <c:v>8.3254174493499998E-3</c:v>
+                </c:pt>
+                <c:pt idx="81">
+                  <c:v>8.3205396837999993E-3</c:v>
+                </c:pt>
+                <c:pt idx="82">
+                  <c:v>8.3157303398299996E-3</c:v>
+                </c:pt>
+                <c:pt idx="83">
+                  <c:v>8.3109884421599996E-3</c:v>
+                </c:pt>
+                <c:pt idx="84">
+                  <c:v>8.3063130295399999E-3</c:v>
+                </c:pt>
+                <c:pt idx="85">
+                  <c:v>8.3017031545699997E-3</c:v>
+                </c:pt>
+                <c:pt idx="86">
+                  <c:v>8.2971578834399994E-3</c:v>
+                </c:pt>
+                <c:pt idx="87">
+                  <c:v>8.2926762957999996E-3</c:v>
+                </c:pt>
+                <c:pt idx="88">
+                  <c:v>8.2882574845100001E-3</c:v>
+                </c:pt>
+                <c:pt idx="89">
+                  <c:v>8.2839005555000005E-3</c:v>
+                </c:pt>
+                <c:pt idx="90">
+                  <c:v>8.2796046275400003E-3</c:v>
+                </c:pt>
+                <c:pt idx="91">
+                  <c:v>8.2753688320600007E-3</c:v>
+                </c:pt>
+                <c:pt idx="92">
+                  <c:v>8.2711923129900004E-3</c:v>
+                </c:pt>
+                <c:pt idx="93">
+                  <c:v>8.2670742265599992E-3</c:v>
+                </c:pt>
+                <c:pt idx="94">
+                  <c:v>8.2630137411399997E-3</c:v>
+                </c:pt>
+                <c:pt idx="95">
+                  <c:v>8.2590100370400002E-3</c:v>
+                </c:pt>
+                <c:pt idx="96">
+                  <c:v>8.2550623063400008E-3</c:v>
+                </c:pt>
+                <c:pt idx="97">
+                  <c:v>8.2511697527500004E-3</c:v>
+                </c:pt>
+                <c:pt idx="98">
+                  <c:v>8.2473315914199999E-3</c:v>
+                </c:pt>
+                <c:pt idx="99">
+                  <c:v>8.2435470487700006E-3</c:v>
+                </c:pt>
+              </c:numCache>
+            </c:numRef>
+          </c:val>
+          <c:smooth val="0"/>
+          <c:extLst>
+            <c:ext xmlns:c16="http://schemas.microsoft.com/office/drawing/2014/chart" uri="{C3380CC4-5D6E-409C-BE32-E72D297353CC}">
+              <c16:uniqueId val="{00000000-2AE1-4499-AE4F-9D2F93D2F5D3}"/>
+            </c:ext>
+          </c:extLst>
+        </c:ser>
+        <c:dLbls>
+          <c:showLegendKey val="0"/>
+          <c:showVal val="0"/>
+          <c:showCatName val="0"/>
+          <c:showSerName val="0"/>
+          <c:showPercent val="0"/>
+          <c:showBubbleSize val="0"/>
+        </c:dLbls>
+        <c:smooth val="0"/>
+        <c:axId val="285653808"/>
+        <c:axId val="285656432"/>
+      </c:lineChart>
+      <c:catAx>
+        <c:axId val="285653808"/>
+        <c:scaling>
+          <c:orientation val="minMax"/>
+        </c:scaling>
+        <c:delete val="0"/>
+        <c:axPos val="b"/>
+        <c:numFmt formatCode="General" sourceLinked="1"/>
+        <c:majorTickMark val="none"/>
+        <c:minorTickMark val="none"/>
+        <c:tickLblPos val="nextTo"/>
+        <c:spPr>
+          <a:noFill/>
+          <a:ln w="9525" cap="flat" cmpd="sng" algn="ctr">
+            <a:solidFill>
+              <a:schemeClr val="tx1">
+                <a:lumMod val="15000"/>
+                <a:lumOff val="85000"/>
+              </a:schemeClr>
+            </a:solidFill>
+            <a:round/>
+          </a:ln>
+          <a:effectLst/>
+        </c:spPr>
+        <c:txPr>
+          <a:bodyPr rot="-60000000" spcFirstLastPara="1" vertOverflow="ellipsis" vert="horz" wrap="square" anchor="ctr" anchorCtr="1"/>
+          <a:lstStyle/>
+          <a:p>
+            <a:pPr>
+              <a:defRPr sz="900" b="0" i="0" u="none" strike="noStrike" kern="1200" baseline="0">
+                <a:solidFill>
+                  <a:schemeClr val="tx1">
+                    <a:lumMod val="65000"/>
+                    <a:lumOff val="35000"/>
+                  </a:schemeClr>
+                </a:solidFill>
+                <a:latin typeface="+mn-lt"/>
+                <a:ea typeface="+mn-ea"/>
+                <a:cs typeface="+mn-cs"/>
+              </a:defRPr>
+            </a:pPr>
+            <a:endParaRPr lang="en-US"/>
+          </a:p>
+        </c:txPr>
+        <c:crossAx val="285656432"/>
+        <c:crosses val="autoZero"/>
+        <c:auto val="1"/>
+        <c:lblAlgn val="ctr"/>
+        <c:lblOffset val="100"/>
+        <c:noMultiLvlLbl val="0"/>
+      </c:catAx>
+      <c:valAx>
+        <c:axId val="285656432"/>
+        <c:scaling>
+          <c:orientation val="minMax"/>
+        </c:scaling>
+        <c:delete val="0"/>
+        <c:axPos val="l"/>
+        <c:majorGridlines>
+          <c:spPr>
+            <a:ln w="9525" cap="flat" cmpd="sng" algn="ctr">
+              <a:solidFill>
+                <a:schemeClr val="tx1">
+                  <a:lumMod val="15000"/>
+                  <a:lumOff val="85000"/>
+                </a:schemeClr>
+              </a:solidFill>
+              <a:round/>
+            </a:ln>
+            <a:effectLst/>
+          </c:spPr>
+        </c:majorGridlines>
+        <c:numFmt formatCode="General" sourceLinked="1"/>
+        <c:majorTickMark val="none"/>
+        <c:minorTickMark val="none"/>
+        <c:tickLblPos val="nextTo"/>
+        <c:spPr>
+          <a:noFill/>
+          <a:ln>
+            <a:noFill/>
+          </a:ln>
+          <a:effectLst/>
+        </c:spPr>
+        <c:txPr>
+          <a:bodyPr rot="-60000000" spcFirstLastPara="1" vertOverflow="ellipsis" vert="horz" wrap="square" anchor="ctr" anchorCtr="1"/>
+          <a:lstStyle/>
+          <a:p>
+            <a:pPr>
+              <a:defRPr sz="900" b="0" i="0" u="none" strike="noStrike" kern="1200" baseline="0">
+                <a:solidFill>
+                  <a:schemeClr val="tx1">
+                    <a:lumMod val="65000"/>
+                    <a:lumOff val="35000"/>
+                  </a:schemeClr>
+                </a:solidFill>
+                <a:latin typeface="+mn-lt"/>
+                <a:ea typeface="+mn-ea"/>
+                <a:cs typeface="+mn-cs"/>
+              </a:defRPr>
+            </a:pPr>
+            <a:endParaRPr lang="en-US"/>
+          </a:p>
+        </c:txPr>
+        <c:crossAx val="285653808"/>
+        <c:crosses val="autoZero"/>
+        <c:crossBetween val="between"/>
+      </c:valAx>
+      <c:spPr>
+        <a:noFill/>
+        <a:ln>
+          <a:noFill/>
+        </a:ln>
+        <a:effectLst/>
+      </c:spPr>
+    </c:plotArea>
+    <c:plotVisOnly val="1"/>
+    <c:dispBlanksAs val="gap"/>
+    <c:showDLblsOverMax val="0"/>
+  </c:chart>
+  <c:spPr>
+    <a:solidFill>
+      <a:schemeClr val="bg1"/>
+    </a:solidFill>
+    <a:ln w="9525" cap="flat" cmpd="sng" algn="ctr">
+      <a:solidFill>
+        <a:schemeClr val="tx1">
+          <a:lumMod val="15000"/>
+          <a:lumOff val="85000"/>
+        </a:schemeClr>
+      </a:solidFill>
+      <a:round/>
+    </a:ln>
+    <a:effectLst/>
+  </c:spPr>
+  <c:txPr>
+    <a:bodyPr/>
+    <a:lstStyle/>
+    <a:p>
+      <a:pPr>
+        <a:defRPr/>
+      </a:pPr>
+      <a:endParaRPr lang="en-US"/>
+    </a:p>
+  </c:txPr>
+  <c:externalData r:id="rId3">
+    <c:autoUpdate val="0"/>
+  </c:externalData>
+</c:chartSpace>
+</file>
+
+<file path=word/charts/colors1.xml><?xml version="1.0" encoding="utf-8"?>
+<cs:colorStyle xmlns:cs="http://schemas.microsoft.com/office/drawing/2012/chartStyle" xmlns:a="http://schemas.openxmlformats.org/drawingml/2006/main" meth="cycle" id="10">
+  <a:schemeClr val="accent1"/>
+  <a:schemeClr val="accent2"/>
+  <a:schemeClr val="accent3"/>
+  <a:schemeClr val="accent4"/>
+  <a:schemeClr val="accent5"/>
+  <a:schemeClr val="accent6"/>
+  <cs:variation/>
+  <cs:variation>
+    <a:lumMod val="60000"/>
+  </cs:variation>
+  <cs:variation>
+    <a:lumMod val="80000"/>
+    <a:lumOff val="20000"/>
+  </cs:variation>
+  <cs:variation>
+    <a:lumMod val="80000"/>
+  </cs:variation>
+  <cs:variation>
+    <a:lumMod val="60000"/>
+    <a:lumOff val="40000"/>
+  </cs:variation>
+  <cs:variation>
+    <a:lumMod val="50000"/>
+  </cs:variation>
+  <cs:variation>
+    <a:lumMod val="70000"/>
+    <a:lumOff val="30000"/>
+  </cs:variation>
+  <cs:variation>
+    <a:lumMod val="70000"/>
+  </cs:variation>
+  <cs:variation>
+    <a:lumMod val="50000"/>
+    <a:lumOff val="50000"/>
+  </cs:variation>
+</cs:colorStyle>
+</file>
+
+<file path=word/charts/style1.xml><?xml version="1.0" encoding="utf-8"?>
+<cs:chartStyle xmlns:cs="http://schemas.microsoft.com/office/drawing/2012/chartStyle" xmlns:a="http://schemas.openxmlformats.org/drawingml/2006/main" id="227">
+  <cs:axisTitle>
+    <cs:lnRef idx="0"/>
+    <cs:fillRef idx="0"/>
+    <cs:effectRef idx="0"/>
+    <cs:fontRef idx="minor">
+      <a:schemeClr val="tx1">
+        <a:lumMod val="65000"/>
+        <a:lumOff val="35000"/>
+      </a:schemeClr>
+    </cs:fontRef>
+    <cs:defRPr sz="1000" kern="1200"/>
+  </cs:axisTitle>
+  <cs:categoryAxis>
+    <cs:lnRef idx="0"/>
+    <cs:fillRef idx="0"/>
+    <cs:effectRef idx="0"/>
+    <cs:fontRef idx="minor">
+      <a:schemeClr val="tx1">
+        <a:lumMod val="65000"/>
+        <a:lumOff val="35000"/>
+      </a:schemeClr>
+    </cs:fontRef>
+    <cs:spPr>
+      <a:ln w="9525" cap="flat" cmpd="sng" algn="ctr">
+        <a:solidFill>
+          <a:schemeClr val="tx1">
+            <a:lumMod val="15000"/>
+            <a:lumOff val="85000"/>
+          </a:schemeClr>
+        </a:solidFill>
+        <a:round/>
+      </a:ln>
+    </cs:spPr>
+    <cs:defRPr sz="900" kern="1200"/>
+  </cs:categoryAxis>
+  <cs:chartArea mods="allowNoFillOverride allowNoLineOverride">
+    <cs:lnRef idx="0"/>
+    <cs:fillRef idx="0"/>
+    <cs:effectRef idx="0"/>
+    <cs:fontRef idx="minor">
+      <a:schemeClr val="tx1"/>
+    </cs:fontRef>
+    <cs:spPr>
+      <a:solidFill>
+        <a:schemeClr val="bg1"/>
+      </a:solidFill>
+      <a:ln w="9525" cap="flat" cmpd="sng" algn="ctr">
+        <a:solidFill>
+          <a:schemeClr val="tx1">
+            <a:lumMod val="15000"/>
+            <a:lumOff val="85000"/>
+          </a:schemeClr>
+        </a:solidFill>
+        <a:round/>
+      </a:ln>
+    </cs:spPr>
+    <cs:defRPr sz="1000" kern="1200"/>
+  </cs:chartArea>
+  <cs:dataLabel>
+    <cs:lnRef idx="0"/>
+    <cs:fillRef idx="0"/>
+    <cs:effectRef idx="0"/>
+    <cs:fontRef idx="minor">
+      <a:schemeClr val="tx1">
+        <a:lumMod val="75000"/>
+        <a:lumOff val="25000"/>
+      </a:schemeClr>
+    </cs:fontRef>
+    <cs:defRPr sz="900" kern="1200"/>
+  </cs:dataLabel>
+  <cs:dataLabelCallout>
+    <cs:lnRef idx="0"/>
+    <cs:fillRef idx="0"/>
+    <cs:effectRef idx="0"/>
+    <cs:fontRef idx="minor">
+      <a:schemeClr val="dk1">
+        <a:lumMod val="65000"/>
+        <a:lumOff val="35000"/>
+      </a:schemeClr>
+    </cs:fontRef>
+    <cs:spPr>
+      <a:solidFill>
+        <a:schemeClr val="lt1"/>
+      </a:solidFill>
+      <a:ln>
+        <a:solidFill>
+          <a:schemeClr val="dk1">
+            <a:lumMod val="25000"/>
+            <a:lumOff val="75000"/>
+          </a:schemeClr>
+        </a:solidFill>
+      </a:ln>
+    </cs:spPr>
+    <cs:defRPr sz="900" kern="1200"/>
+    <cs:bodyPr rot="0" spcFirstLastPara="1" vertOverflow="clip" horzOverflow="clip" vert="horz" wrap="square" lIns="36576" tIns="18288" rIns="36576" bIns="18288" anchor="ctr" anchorCtr="1">
+      <a:spAutoFit/>
+    </cs:bodyPr>
+  </cs:dataLabelCallout>
+  <cs:dataPoint>
+    <cs:lnRef idx="0"/>
+    <cs:fillRef idx="1">
+      <cs:styleClr val="auto"/>
+    </cs:fillRef>
+    <cs:effectRef idx="0"/>
+    <cs:fontRef idx="minor">
+      <a:schemeClr val="tx1"/>
+    </cs:fontRef>
+    <cs:spPr>
+      <a:solidFill>
+        <a:schemeClr val="phClr"/>
+      </a:solidFill>
+    </cs:spPr>
+  </cs:dataPoint>
+  <cs:dataPoint3D>
+    <cs:lnRef idx="0"/>
+    <cs:fillRef idx="1">
+      <cs:styleClr val="auto"/>
+    </cs:fillRef>
+    <cs:effectRef idx="0"/>
+    <cs:fontRef idx="minor">
+      <a:schemeClr val="tx1"/>
+    </cs:fontRef>
+    <cs:spPr>
+      <a:solidFill>
+        <a:schemeClr val="phClr"/>
+      </a:solidFill>
+    </cs:spPr>
+  </cs:dataPoint3D>
+  <cs:dataPointLine>
+    <cs:lnRef idx="0">
+      <cs:styleClr val="auto"/>
+    </cs:lnRef>
+    <cs:fillRef idx="1"/>
+    <cs:effectRef idx="0"/>
+    <cs:fontRef idx="minor">
+      <a:schemeClr val="tx1"/>
+    </cs:fontRef>
+    <cs:spPr>
+      <a:ln w="28575" cap="rnd">
+        <a:solidFill>
+          <a:schemeClr val="phClr"/>
+        </a:solidFill>
+        <a:round/>
+      </a:ln>
+    </cs:spPr>
+  </cs:dataPointLine>
+  <cs:dataPointMarker>
+    <cs:lnRef idx="0">
+      <cs:styleClr val="auto"/>
+    </cs:lnRef>
+    <cs:fillRef idx="1">
+      <cs:styleClr val="auto"/>
+    </cs:fillRef>
+    <cs:effectRef idx="0"/>
+    <cs:fontRef idx="minor">
+      <a:schemeClr val="tx1"/>
+    </cs:fontRef>
+    <cs:spPr>
+      <a:solidFill>
+        <a:schemeClr val="phClr"/>
+      </a:solidFill>
+      <a:ln w="9525">
+        <a:solidFill>
+          <a:schemeClr val="phClr"/>
+        </a:solidFill>
+      </a:ln>
+    </cs:spPr>
+  </cs:dataPointMarker>
+  <cs:dataPointMarkerLayout symbol="circle" size="5"/>
+  <cs:dataPointWireframe>
+    <cs:lnRef idx="0">
+      <cs:styleClr val="auto"/>
+    </cs:lnRef>
+    <cs:fillRef idx="1"/>
+    <cs:effectRef idx="0"/>
+    <cs:fontRef idx="minor">
+      <a:schemeClr val="tx1"/>
+    </cs:fontRef>
+    <cs:spPr>
+      <a:ln w="9525" cap="rnd">
+        <a:solidFill>
+          <a:schemeClr val="phClr"/>
+        </a:solidFill>
+        <a:round/>
+      </a:ln>
+    </cs:spPr>
+  </cs:dataPointWireframe>
+  <cs:dataTable>
+    <cs:lnRef idx="0"/>
+    <cs:fillRef idx="0"/>
+    <cs:effectRef idx="0"/>
+    <cs:fontRef idx="minor">
+      <a:schemeClr val="tx1">
+        <a:lumMod val="65000"/>
+        <a:lumOff val="35000"/>
+      </a:schemeClr>
+    </cs:fontRef>
+    <cs:spPr>
+      <a:noFill/>
+      <a:ln w="9525" cap="flat" cmpd="sng" algn="ctr">
+        <a:solidFill>
+          <a:schemeClr val="tx1">
+            <a:lumMod val="15000"/>
+            <a:lumOff val="85000"/>
+          </a:schemeClr>
+        </a:solidFill>
+        <a:round/>
+      </a:ln>
+    </cs:spPr>
+    <cs:defRPr sz="900" kern="1200"/>
+  </cs:dataTable>
+  <cs:downBar>
+    <cs:lnRef idx="0"/>
+    <cs:fillRef idx="0"/>
+    <cs:effectRef idx="0"/>
+    <cs:fontRef idx="minor">
+      <a:schemeClr val="dk1"/>
+    </cs:fontRef>
+    <cs:spPr>
+      <a:solidFill>
+        <a:schemeClr val="dk1">
+          <a:lumMod val="65000"/>
+          <a:lumOff val="35000"/>
+        </a:schemeClr>
+      </a:solidFill>
+      <a:ln w="9525">
+        <a:solidFill>
+          <a:schemeClr val="tx1">
+            <a:lumMod val="65000"/>
+            <a:lumOff val="35000"/>
+          </a:schemeClr>
+        </a:solidFill>
+      </a:ln>
+    </cs:spPr>
+  </cs:downBar>
+  <cs:dropLine>
+    <cs:lnRef idx="0"/>
+    <cs:fillRef idx="0"/>
+    <cs:effectRef idx="0"/>
+    <cs:fontRef idx="minor">
+      <a:schemeClr val="tx1"/>
+    </cs:fontRef>
+    <cs:spPr>
+      <a:ln w="9525" cap="flat" cmpd="sng" algn="ctr">
+        <a:solidFill>
+          <a:schemeClr val="tx1">
+            <a:lumMod val="35000"/>
+            <a:lumOff val="65000"/>
+          </a:schemeClr>
+        </a:solidFill>
+        <a:round/>
+      </a:ln>
+    </cs:spPr>
+  </cs:dropLine>
+  <cs:errorBar>
+    <cs:lnRef idx="0"/>
+    <cs:fillRef idx="0"/>
+    <cs:effectRef idx="0"/>
+    <cs:fontRef idx="minor">
+      <a:schemeClr val="tx1"/>
+    </cs:fontRef>
+    <cs:spPr>
+      <a:ln w="9525" cap="flat" cmpd="sng" algn="ctr">
+        <a:solidFill>
+          <a:schemeClr val="tx1">
+            <a:lumMod val="65000"/>
+            <a:lumOff val="35000"/>
+          </a:schemeClr>
+        </a:solidFill>
+        <a:round/>
+      </a:ln>
+    </cs:spPr>
+  </cs:errorBar>
+  <cs:floor>
+    <cs:lnRef idx="0"/>
+    <cs:fillRef idx="0"/>
+    <cs:effectRef idx="0"/>
+    <cs:fontRef idx="minor">
+      <a:schemeClr val="tx1"/>
+    </cs:fontRef>
+    <cs:spPr>
+      <a:noFill/>
+      <a:ln>
+        <a:noFill/>
+      </a:ln>
+    </cs:spPr>
+  </cs:floor>
+  <cs:gridlineMajor>
+    <cs:lnRef idx="0"/>
+    <cs:fillRef idx="0"/>
+    <cs:effectRef idx="0"/>
+    <cs:fontRef idx="minor">
+      <a:schemeClr val="tx1"/>
+    </cs:fontRef>
+    <cs:spPr>
+      <a:ln w="9525" cap="flat" cmpd="sng" algn="ctr">
+        <a:solidFill>
+          <a:schemeClr val="tx1">
+            <a:lumMod val="15000"/>
+            <a:lumOff val="85000"/>
+          </a:schemeClr>
+        </a:solidFill>
+        <a:round/>
+      </a:ln>
+    </cs:spPr>
+  </cs:gridlineMajor>
+  <cs:gridlineMinor>
+    <cs:lnRef idx="0"/>
+    <cs:fillRef idx="0"/>
+    <cs:effectRef idx="0"/>
+    <cs:fontRef idx="minor">
+      <a:schemeClr val="tx1"/>
+    </cs:fontRef>
+    <cs:spPr>
+      <a:ln w="9525" cap="flat" cmpd="sng" algn="ctr">
+        <a:solidFill>
+          <a:schemeClr val="tx1">
+            <a:lumMod val="5000"/>
+            <a:lumOff val="95000"/>
+          </a:schemeClr>
+        </a:solidFill>
+        <a:round/>
+      </a:ln>
+    </cs:spPr>
+  </cs:gridlineMinor>
+  <cs:hiLoLine>
+    <cs:lnRef idx="0"/>
+    <cs:fillRef idx="0"/>
+    <cs:effectRef idx="0"/>
+    <cs:fontRef idx="minor">
+      <a:schemeClr val="tx1"/>
+    </cs:fontRef>
+    <cs:spPr>
+      <a:ln w="9525" cap="flat" cmpd="sng" algn="ctr">
+        <a:solidFill>
+          <a:schemeClr val="tx1">
+            <a:lumMod val="75000"/>
+            <a:lumOff val="25000"/>
+          </a:schemeClr>
+        </a:solidFill>
+        <a:round/>
+      </a:ln>
+    </cs:spPr>
+  </cs:hiLoLine>
+  <cs:leaderLine>
+    <cs:lnRef idx="0"/>
+    <cs:fillRef idx="0"/>
+    <cs:effectRef idx="0"/>
+    <cs:fontRef idx="minor">
+      <a:schemeClr val="tx1"/>
+    </cs:fontRef>
+    <cs:spPr>
+      <a:ln w="9525" cap="flat" cmpd="sng" algn="ctr">
+        <a:solidFill>
+          <a:schemeClr val="tx1">
+            <a:lumMod val="35000"/>
+            <a:lumOff val="65000"/>
+          </a:schemeClr>
+        </a:solidFill>
+        <a:round/>
+      </a:ln>
+    </cs:spPr>
+  </cs:leaderLine>
+  <cs:legend>
+    <cs:lnRef idx="0"/>
+    <cs:fillRef idx="0"/>
+    <cs:effectRef idx="0"/>
+    <cs:fontRef idx="minor">
+      <a:schemeClr val="tx1">
+        <a:lumMod val="65000"/>
+        <a:lumOff val="35000"/>
+      </a:schemeClr>
+    </cs:fontRef>
+    <cs:defRPr sz="900" kern="1200"/>
+  </cs:legend>
+  <cs:plotArea mods="allowNoFillOverride allowNoLineOverride">
+    <cs:lnRef idx="0"/>
+    <cs:fillRef idx="0"/>
+    <cs:effectRef idx="0"/>
+    <cs:fontRef idx="minor">
+      <a:schemeClr val="tx1"/>
+    </cs:fontRef>
+  </cs:plotArea>
+  <cs:plotArea3D mods="allowNoFillOverride allowNoLineOverride">
+    <cs:lnRef idx="0"/>
+    <cs:fillRef idx="0"/>
+    <cs:effectRef idx="0"/>
+    <cs:fontRef idx="minor">
+      <a:schemeClr val="tx1"/>
+    </cs:fontRef>
+  </cs:plotArea3D>
+  <cs:seriesAxis>
+    <cs:lnRef idx="0"/>
+    <cs:fillRef idx="0"/>
+    <cs:effectRef idx="0"/>
+    <cs:fontRef idx="minor">
+      <a:schemeClr val="tx1">
+        <a:lumMod val="65000"/>
+        <a:lumOff val="35000"/>
+      </a:schemeClr>
+    </cs:fontRef>
+    <cs:defRPr sz="900" kern="1200"/>
+  </cs:seriesAxis>
+  <cs:seriesLine>
+    <cs:lnRef idx="0"/>
+    <cs:fillRef idx="0"/>
+    <cs:effectRef idx="0"/>
+    <cs:fontRef idx="minor">
+      <a:schemeClr val="tx1"/>
+    </cs:fontRef>
+    <cs:spPr>
+      <a:ln w="9525" cap="flat" cmpd="sng" algn="ctr">
+        <a:solidFill>
+          <a:schemeClr val="tx1">
+            <a:lumMod val="35000"/>
+            <a:lumOff val="65000"/>
+          </a:schemeClr>
+        </a:solidFill>
+        <a:round/>
+      </a:ln>
+    </cs:spPr>
+  </cs:seriesLine>
+  <cs:title>
+    <cs:lnRef idx="0"/>
+    <cs:fillRef idx="0"/>
+    <cs:effectRef idx="0"/>
+    <cs:fontRef idx="minor">
+      <a:schemeClr val="tx1">
+        <a:lumMod val="65000"/>
+        <a:lumOff val="35000"/>
+      </a:schemeClr>
+    </cs:fontRef>
+    <cs:defRPr sz="1400" b="0" kern="1200" spc="0" baseline="0"/>
+  </cs:title>
+  <cs:trendline>
+    <cs:lnRef idx="0">
+      <cs:styleClr val="auto"/>
+    </cs:lnRef>
+    <cs:fillRef idx="0"/>
+    <cs:effectRef idx="0"/>
+    <cs:fontRef idx="minor">
+      <a:schemeClr val="tx1"/>
+    </cs:fontRef>
+    <cs:spPr>
+      <a:ln w="19050" cap="rnd">
+        <a:solidFill>
+          <a:schemeClr val="phClr"/>
+        </a:solidFill>
+        <a:prstDash val="sysDot"/>
+      </a:ln>
+    </cs:spPr>
+  </cs:trendline>
+  <cs:trendlineLabel>
+    <cs:lnRef idx="0"/>
+    <cs:fillRef idx="0"/>
+    <cs:effectRef idx="0"/>
+    <cs:fontRef idx="minor">
+      <a:schemeClr val="tx1">
+        <a:lumMod val="65000"/>
+        <a:lumOff val="35000"/>
+      </a:schemeClr>
+    </cs:fontRef>
+    <cs:defRPr sz="900" kern="1200"/>
+  </cs:trendlineLabel>
+  <cs:upBar>
+    <cs:lnRef idx="0"/>
+    <cs:fillRef idx="0"/>
+    <cs:effectRef idx="0"/>
+    <cs:fontRef idx="minor">
+      <a:schemeClr val="dk1"/>
+    </cs:fontRef>
+    <cs:spPr>
+      <a:solidFill>
+        <a:schemeClr val="lt1"/>
+      </a:solidFill>
+      <a:ln w="9525">
+        <a:solidFill>
+          <a:schemeClr val="tx1">
+            <a:lumMod val="15000"/>
+            <a:lumOff val="85000"/>
+          </a:schemeClr>
+        </a:solidFill>
+      </a:ln>
+    </cs:spPr>
+  </cs:upBar>
+  <cs:valueAxis>
+    <cs:lnRef idx="0"/>
+    <cs:fillRef idx="0"/>
+    <cs:effectRef idx="0"/>
+    <cs:fontRef idx="minor">
+      <a:schemeClr val="tx1">
+        <a:lumMod val="65000"/>
+        <a:lumOff val="35000"/>
+      </a:schemeClr>
+    </cs:fontRef>
+    <cs:defRPr sz="900" kern="1200"/>
+  </cs:valueAxis>
+  <cs:wall>
+    <cs:lnRef idx="0"/>
+    <cs:fillRef idx="0"/>
+    <cs:effectRef idx="0"/>
+    <cs:fontRef idx="minor">
+      <a:schemeClr val="tx1"/>
+    </cs:fontRef>
+    <cs:spPr>
+      <a:noFill/>
+      <a:ln>
+        <a:noFill/>
+      </a:ln>
+    </cs:spPr>
+  </cs:wall>
+</cs:chartStyle>
 </file>
 
 <file path=word/theme/theme1.xml><?xml version="1.0" encoding="utf-8"?>

</xml_diff>